<commit_message>
Fixup of some errors, report added my info to the report
</commit_message>
<xml_diff>
--- a/mp2_report.docx
+++ b/mp2_report.docx
@@ -299,7 +299,51 @@
       </w:pPr>
       <w:r>
         <w:rPr/>
-        <w:t>For evaluating queries if there is a single query, the query runs and gets the IDs and prints out the tweet information. For multiple queries it will go through every query independently and intersect the IDs at the end and then print the IDs that intersect from all the queries and display the tweets. This is costly as the most inefficient query has to look through O(n) operations so for multiple queries it will perform O(n) * the number of queries will be the amount of operations. For wildcards the queries will have to iterate through all the terms in the te.idx, and for range searches of dates it will also have to iterate through all the data in the da.idx to find the correct values. The efficiency of our algorithm is quite low as for multiple queries it has to iterate through all the data in the index file.</w:t>
+        <w:t xml:space="preserve">For evaluating queries it </w:t>
+      </w:r>
+      <w:r>
+        <w:rPr/>
+        <w:t xml:space="preserve">generates a machine readable description of the query, then parses the list of queries and removes redundant queries, finally it will sort the queries based on the likelyhood of that query returning large result sets (so that small result sets are evaulated first). Then it will fetch a result set of IDs for each query individually </w:t>
+      </w:r>
+      <w:r>
+        <w:rPr/>
+        <w:t xml:space="preserve">and intersect the IDs </w:t>
+      </w:r>
+      <w:r>
+        <w:rPr/>
+        <w:t>together query by query. Since the queries are sorted and the Python set intersection time complexity is on average O(min(n,m)), we genereally keep our time complexity to O(n) but in the worst case it could be O(n^2). T</w:t>
+      </w:r>
+      <w:r>
+        <w:rPr/>
+        <w:t xml:space="preserve">hen </w:t>
+      </w:r>
+      <w:r>
+        <w:rPr/>
+        <w:t xml:space="preserve">we </w:t>
+      </w:r>
+      <w:r>
+        <w:rPr/>
+        <w:t xml:space="preserve">print the IDs that intersect from all the queries and display the tweets.  For wildcards </w:t>
+      </w:r>
+      <w:r>
+        <w:rPr/>
+        <w:t>(in terms) and ranges (in dates)</w:t>
+      </w:r>
+      <w:r>
+        <w:rPr/>
+        <w:t xml:space="preserve"> the </w:t>
+      </w:r>
+      <w:r>
+        <w:rPr/>
+        <w:t>algorithm finds (using the Btree) the first element that matches the search and then uses the sorted aspect of the database to simply run through until finding the last element of the range</w:t>
+      </w:r>
+      <w:r>
+        <w:rPr/>
+        <w:t xml:space="preserve">. The efficiency of our algorithm </w:t>
+      </w:r>
+      <w:r>
+        <w:rPr/>
+        <w:t>is above average as it avoids searching the entire database at all costs, and keeps it's running result sets a small as possible to avoid memory overflows.</w:t>
       </w:r>
     </w:p>
     <w:p>
@@ -351,7 +395,11 @@
       <w:bookmarkEnd w:id="0"/>
       <w:r>
         <w:rPr/>
-        <w:t>Any Assumptions:</w:t>
+        <w:t xml:space="preserve">Any Assumptions: </w:t>
+      </w:r>
+      <w:r>
+        <w:rPr/>
+        <w:t>We assumed that for testing purposes we would need to print the number of results returned, and have a function to gracefully exit the program. We also assumed that at least two querie result sets worth of ID's could be held in main memory at any given time, even if those result sets were both all ID's in the database. We also assume that a search for a keyword (ended properly with a ':') that has an empty keyword (e.g. 'text:') should return nothing.</w:t>
       </w:r>
     </w:p>
     <w:p>
@@ -371,21 +419,21 @@
       </w:pPr>
       <w:r>
         <w:rPr/>
-        <w:t xml:space="preserve">Adam: </w:t>
-      </w:r>
-      <w:r>
-        <w:rPr/>
-        <w:t>Created the first draft of the phase 1 data file preperation.  Updated phase 1 to read a file line by line instead of using the tree command.  Created the display function that would print out the tweet information in full from the tw.idx file.  General debugging and testing on data retreival functions.(15 Hours)</w:t>
-      </w:r>
-    </w:p>
-    <w:p>
-      <w:pPr>
-        <w:pStyle w:val="Normal"/>
-        <w:rPr/>
-      </w:pPr>
-      <w:r>
-        <w:rPr/>
-        <w:t>Austin:</w:t>
+        <w:t>Adam: Created the first draft of the phase 1 data file preperation.  Updated phase 1 to read a file line by line instead of using the tree command.  Created the display function that would print out the tweet information in full from the tw.idx file.  General debugging and testing on data retreival functions.(15 Hours)</w:t>
+      </w:r>
+    </w:p>
+    <w:p>
+      <w:pPr>
+        <w:pStyle w:val="Normal"/>
+        <w:rPr/>
+      </w:pPr>
+      <w:r>
+        <w:rPr/>
+        <w:t xml:space="preserve">Austin: </w:t>
+      </w:r>
+      <w:r>
+        <w:rPr/>
+        <w:t>Created the Phase 3 parsing code that broke down queries (5 hr), created the spec for creating conditions from queries, then wrote the code that would clean and parse a conditions list (5 hrs). Various bug testing and cleaning of code, reworked data retrival functions to better use Berkely functions (4hrs).</w:t>
       </w:r>
     </w:p>
     <w:p>
@@ -419,6 +467,11 @@
     <w:p>
       <w:pPr>
         <w:pStyle w:val="Normal"/>
+        <w:widowControl/>
+        <w:suppressAutoHyphens w:val="true"/>
+        <w:bidi w:val="0"/>
+        <w:spacing w:lineRule="auto" w:line="254" w:before="0" w:after="160"/>
+        <w:jc w:val="left"/>
         <w:rPr/>
       </w:pPr>
       <w:r>
@@ -451,7 +504,7 @@
     </w:rPrDefault>
     <w:pPrDefault>
       <w:pPr>
-        <w:spacing w:lineRule="auto" w:line="256"/>
+        <w:spacing w:lineRule="auto" w:line="254"/>
       </w:pPr>
     </w:pPrDefault>
   </w:docDefaults>
@@ -835,12 +888,12 @@
       <w:widowControl/>
       <w:suppressAutoHyphens w:val="true"/>
       <w:bidi w:val="0"/>
-      <w:spacing w:lineRule="auto" w:line="256" w:before="0" w:after="160"/>
+      <w:spacing w:lineRule="auto" w:line="254" w:before="0" w:after="160"/>
       <w:jc w:val="left"/>
     </w:pPr>
     <w:rPr>
       <w:rFonts w:ascii="Calibri" w:hAnsi="Calibri" w:eastAsia="Droid Sans Fallback" w:cs="Calibri"/>
-      <w:color w:val="auto"/>
+      <w:color w:val="00000A"/>
       <w:sz w:val="22"/>
       <w:szCs w:val="22"/>
       <w:lang w:val="en-CA" w:eastAsia="en-US" w:bidi="ar-SA"/>

</xml_diff>